<commit_message>
[ADD] Cees Melis Sprint 6 Review
</commit_message>
<xml_diff>
--- a/Documenten/Sprints/Sprint 6/BCLW_Cees_Melis_Review.docx
+++ b/Documenten/Sprints/Sprint 6/BCLW_Cees_Melis_Review.docx
@@ -4164,10 +4164,8 @@
         <w:rPr>
           <w:rFonts w:ascii="Titillium Web" w:hAnsi="Titillium Web"/>
         </w:rPr>
-        <w:t>In de afgelopen week heb ik voornamelijk naar goede dashcam filmpjes gezocht die wij kunnen gebruiken voor het project. Ook heb ik uit al die filmpjes de verkeersborden geknipt voor de bordendetectie.</w:t>
+        <w:t>In de afgelopen week heb images gecropt die wij gaan gebruiken voor template matching. Dit zijn dan foto’s van dashcam videos waarvan alleen de verkeersborden zichtbaar zijn. Dingen zoals de weg, andere auto’s en de lucht zijn niet meer zichtbaar. Ik heb ook een samenvatting van 500 woorden geschreven over het project. Dit is noodzakelijk voor de inzending.</w:t>
       </w:r>
-      <w:bookmarkStart w:id="0" w:name="_GoBack"/>
-      <w:bookmarkEnd w:id="0"/>
       <w:r>
         <w:rPr>
           <w:rFonts w:ascii="Titillium Web" w:hAnsi="Titillium Web"/>
@@ -4210,13 +4208,7 @@
         <w:rPr>
           <w:rFonts w:ascii="Titillium Web" w:hAnsi="Titillium Web"/>
         </w:rPr>
-        <w:t xml:space="preserve"> Grotendeels werkte iedereen individueel aan taken dus er was er niet echt veel “samenwerken” van toepassing</w:t>
-      </w:r>
-      <w:r>
-        <w:rPr>
-          <w:rFonts w:ascii="Titillium Web" w:hAnsi="Titillium Web"/>
-        </w:rPr>
-        <w:t>. Er werd uiteraard wel goed gecommuniceerd onder het team.</w:t>
+        <w:t xml:space="preserve"> Wessel en Bart werkten samen op de Raspberry Pi. Ik werkte veel individueel aan mijn eigen taken. Er werd ook goed gecommuniceerd onder het team.</w:t>
       </w:r>
     </w:p>
     <w:p>
@@ -4243,14 +4235,16 @@
         <w:rPr>
           <w:rFonts w:ascii="Titillium Web" w:hAnsi="Titillium Web"/>
         </w:rPr>
-        <w:t xml:space="preserve">Een verbeterpunt die ik voor mezelf heb </w:t>
+        <w:t>Het zou fijner zijn als een aantal mensen meer tijd zouden besteden aan het project. Soms merk ik wel dat een p</w:t>
       </w:r>
       <w:r>
         <w:rPr>
           <w:rFonts w:ascii="Titillium Web" w:hAnsi="Titillium Web"/>
         </w:rPr>
-        <w:t>is om sneller aan te geven als er iets niet lukt bij mij. Als ik ergens vast kom te zitten ga ik meestal net zo lang door tot het me lukt. Zelfs als het dagen kan duren. Echter is dit een lange periode en kan ik het beter meteen aangeven in plaats van 2 dagen te wachten.</w:t>
+        <w:t>aar mensen het project laten liggen en iets anders gaan doen.</w:t>
       </w:r>
+      <w:bookmarkStart w:id="0" w:name="_GoBack"/>
+      <w:bookmarkEnd w:id="0"/>
     </w:p>
     <w:sectPr>
       <w:pgSz w:w="11906" w:h="16838"/>

</xml_diff>

<commit_message>
[ADD] Sprint 6 Teamreview
</commit_message>
<xml_diff>
--- a/Documenten/Sprints/Sprint 6/BCLW_Cees_Melis_Review.docx
+++ b/Documenten/Sprints/Sprint 6/BCLW_Cees_Melis_Review.docx
@@ -151,7 +151,7 @@
                                     <w:tag w:val=""/>
                                     <w:id w:val="-650599894"/>
                                     <w:dataBinding w:prefixMappings="xmlns:ns0='http://schemas.microsoft.com/office/2006/coverPageProps' " w:xpath="/ns0:CoverPageProperties[1]/ns0:PublishDate[1]" w:storeItemID="{55AF091B-3C7A-41E3-B477-F2FDAA23CFDA}"/>
-                                    <w:date w:fullDate="2018-12-10T00:00:00Z">
+                                    <w:date w:fullDate="2018-11-07T00:00:00Z">
                                       <w:dateFormat w:val="d-M-yyyy"/>
                                       <w:lid w:val="nl-NL"/>
                                       <w:storeMappedDataAs w:val="dateTime"/>
@@ -176,7 +176,7 @@
                                           <w:sz w:val="28"/>
                                           <w:szCs w:val="28"/>
                                         </w:rPr>
-                                        <w:t>10-12-2018</w:t>
+                                        <w:t>7-11-2018</w:t>
                                       </w:r>
                                     </w:p>
                                   </w:sdtContent>
@@ -3464,7 +3464,7 @@
                               <w:tag w:val=""/>
                               <w:id w:val="-650599894"/>
                               <w:dataBinding w:prefixMappings="xmlns:ns0='http://schemas.microsoft.com/office/2006/coverPageProps' " w:xpath="/ns0:CoverPageProperties[1]/ns0:PublishDate[1]" w:storeItemID="{55AF091B-3C7A-41E3-B477-F2FDAA23CFDA}"/>
-                              <w:date w:fullDate="2018-12-10T00:00:00Z">
+                              <w:date w:fullDate="2018-11-07T00:00:00Z">
                                 <w:dateFormat w:val="d-M-yyyy"/>
                                 <w:lid w:val="nl-NL"/>
                                 <w:storeMappedDataAs w:val="dateTime"/>
@@ -3489,7 +3489,7 @@
                                     <w:sz w:val="28"/>
                                     <w:szCs w:val="28"/>
                                   </w:rPr>
-                                  <w:t>10-12-2018</w:t>
+                                  <w:t>7-11-2018</w:t>
                                 </w:r>
                               </w:p>
                             </w:sdtContent>
@@ -3961,7 +3961,7 @@
                                         <w:sz w:val="72"/>
                                         <w:szCs w:val="72"/>
                                       </w:rPr>
-                                      <w:t>Sprint 5</w:t>
+                                      <w:t>Sprint 6</w:t>
                                     </w:r>
                                   </w:sdtContent>
                                 </w:sdt>
@@ -4066,7 +4066,7 @@
                                   <w:sz w:val="72"/>
                                   <w:szCs w:val="72"/>
                                 </w:rPr>
-                                <w:t>Sprint 5</w:t>
+                                <w:t>Sprint 6</w:t>
                               </w:r>
                             </w:sdtContent>
                           </w:sdt>
@@ -4137,6 +4137,8 @@
             <w:br w:type="page"/>
           </w:r>
         </w:p>
+        <w:bookmarkStart w:id="0" w:name="_GoBack" w:displacedByCustomXml="next"/>
+        <w:bookmarkEnd w:id="0" w:displacedByCustomXml="next"/>
       </w:sdtContent>
     </w:sdt>
     <w:p>
@@ -4164,7 +4166,49 @@
         <w:rPr>
           <w:rFonts w:ascii="Titillium Web" w:hAnsi="Titillium Web"/>
         </w:rPr>
-        <w:t>In de afgelopen week heb images gecropt die wij gaan gebruiken voor template matching. Dit zijn dan foto’s van dashcam videos waarvan alleen de verkeersborden zichtbaar zijn. Dingen zoals de weg, andere auto’s en de lucht zijn niet meer zichtbaar. Ik heb ook een samenvatting van 500 woorden geschreven over het project. Dit is noodzakelijk voor de inzending.</w:t>
+        <w:t xml:space="preserve">In de afgelopen week heb images </w:t>
+      </w:r>
+      <w:proofErr w:type="spellStart"/>
+      <w:r>
+        <w:rPr>
+          <w:rFonts w:ascii="Titillium Web" w:hAnsi="Titillium Web"/>
+        </w:rPr>
+        <w:t>gecropt</w:t>
+      </w:r>
+      <w:proofErr w:type="spellEnd"/>
+      <w:r>
+        <w:rPr>
+          <w:rFonts w:ascii="Titillium Web" w:hAnsi="Titillium Web"/>
+        </w:rPr>
+        <w:t xml:space="preserve"> die wij gaan gebruiken voor template matching. Dit zijn dan foto’s van </w:t>
+      </w:r>
+      <w:proofErr w:type="spellStart"/>
+      <w:r>
+        <w:rPr>
+          <w:rFonts w:ascii="Titillium Web" w:hAnsi="Titillium Web"/>
+        </w:rPr>
+        <w:t>dashcam</w:t>
+      </w:r>
+      <w:proofErr w:type="spellEnd"/>
+      <w:r>
+        <w:rPr>
+          <w:rFonts w:ascii="Titillium Web" w:hAnsi="Titillium Web"/>
+        </w:rPr>
+        <w:t xml:space="preserve"> </w:t>
+      </w:r>
+      <w:proofErr w:type="spellStart"/>
+      <w:r>
+        <w:rPr>
+          <w:rFonts w:ascii="Titillium Web" w:hAnsi="Titillium Web"/>
+        </w:rPr>
+        <w:t>videos</w:t>
+      </w:r>
+      <w:proofErr w:type="spellEnd"/>
+      <w:r>
+        <w:rPr>
+          <w:rFonts w:ascii="Titillium Web" w:hAnsi="Titillium Web"/>
+        </w:rPr>
+        <w:t xml:space="preserve"> waarvan alleen de verkeersborden zichtbaar zijn. Dingen zoals de weg, andere auto’s en de lucht zijn niet meer zichtbaar. Ik heb ook een samenvatting van 500 woorden geschreven over het project. Dit is noodzakelijk voor de inzending.</w:t>
       </w:r>
       <w:r>
         <w:rPr>
@@ -4208,7 +4252,21 @@
         <w:rPr>
           <w:rFonts w:ascii="Titillium Web" w:hAnsi="Titillium Web"/>
         </w:rPr>
-        <w:t xml:space="preserve"> Wessel en Bart werkten samen op de Raspberry Pi. Ik werkte veel individueel aan mijn eigen taken. Er werd ook goed gecommuniceerd onder het team.</w:t>
+        <w:t xml:space="preserve"> Wessel en Bart werkten samen op de </w:t>
+      </w:r>
+      <w:proofErr w:type="spellStart"/>
+      <w:r>
+        <w:rPr>
+          <w:rFonts w:ascii="Titillium Web" w:hAnsi="Titillium Web"/>
+        </w:rPr>
+        <w:t>Raspberry</w:t>
+      </w:r>
+      <w:proofErr w:type="spellEnd"/>
+      <w:r>
+        <w:rPr>
+          <w:rFonts w:ascii="Titillium Web" w:hAnsi="Titillium Web"/>
+        </w:rPr>
+        <w:t xml:space="preserve"> Pi. Ik werkte veel individueel aan mijn eigen taken. Er werd ook goed gecommuniceerd onder het team.</w:t>
       </w:r>
     </w:p>
     <w:p>
@@ -4243,8 +4301,6 @@
         </w:rPr>
         <w:t>aar mensen het project laten liggen en iets anders gaan doen.</w:t>
       </w:r>
-      <w:bookmarkStart w:id="0" w:name="_GoBack"/>
-      <w:bookmarkEnd w:id="0"/>
     </w:p>
     <w:sectPr>
       <w:pgSz w:w="11906" w:h="16838"/>
@@ -5050,7 +5106,7 @@
 
 <file path=customXml/item1.xml><?xml version="1.0" encoding="utf-8"?>
 <CoverPageProperties xmlns="http://schemas.microsoft.com/office/2006/coverPageProps">
-  <PublishDate>2018-12-10T00:00:00</PublishDate>
+  <PublishDate>2018-11-07T00:00:00</PublishDate>
   <Abstract/>
   <CompanyAddress/>
   <CompanyPhone/>

</xml_diff>